<commit_message>
Created empty phone screens for main pages
</commit_message>
<xml_diff>
--- a/docs/meetings/MeetingNo5.docx
+++ b/docs/meetings/MeetingNo5.docx
@@ -960,8 +960,13 @@
               <w:pStyle w:val="Standard1"/>
               <w:spacing w:before="120" w:after="120"/>
             </w:pPr>
-            <w:r>
-              <w:t xml:space="preserve">Guiseppe: </w:t>
+            <w:proofErr w:type="spellStart"/>
+            <w:r>
+              <w:t>Guiseppe</w:t>
+            </w:r>
+            <w:proofErr w:type="spellEnd"/>
+            <w:r>
+              <w:t xml:space="preserve">: </w:t>
             </w:r>
             <w:r>
               <w:t>Begin Analysis document</w:t>
@@ -1193,7 +1198,10 @@
               <w:spacing w:before="120" w:after="120"/>
             </w:pPr>
             <w:r>
-              <w:t>Complete search filters on all screens and review all completed wireframes</w:t>
+              <w:t>Begin creating</w:t>
+            </w:r>
+            <w:r>
+              <w:t xml:space="preserve"> search filters on all screens and review all completed wireframes</w:t>
             </w:r>
           </w:p>
         </w:tc>
@@ -1328,7 +1336,10 @@
               <w:spacing w:before="120" w:after="120"/>
             </w:pPr>
             <w:r>
-              <w:t>Create base wireframes for all major navigation screens</w:t>
+              <w:t>Begin creating</w:t>
+            </w:r>
+            <w:r>
+              <w:t xml:space="preserve"> base wireframes for all major navigation screens</w:t>
             </w:r>
           </w:p>
         </w:tc>
@@ -1463,7 +1474,24 @@
               <w:spacing w:before="120" w:after="120"/>
             </w:pPr>
             <w:r>
-              <w:t>Create wireframes for team screen and complete technical design document</w:t>
+              <w:t>Begin c</w:t>
+            </w:r>
+            <w:bookmarkStart w:id="5" w:name="_GoBack"/>
+            <w:bookmarkEnd w:id="5"/>
+            <w:r>
+              <w:t>reate wireframes for team screen</w:t>
+            </w:r>
+            <w:r>
+              <w:t xml:space="preserve"> and ready screen</w:t>
+            </w:r>
+            <w:r>
+              <w:t xml:space="preserve"> and </w:t>
+            </w:r>
+            <w:r>
+              <w:t>begin</w:t>
+            </w:r>
+            <w:r>
+              <w:t xml:space="preserve"> technical design document</w:t>
             </w:r>
           </w:p>
         </w:tc>
@@ -1482,8 +1510,13 @@
               <w:pStyle w:val="Standard1"/>
               <w:spacing w:before="120" w:after="120"/>
             </w:pPr>
-            <w:r>
-              <w:t>Guiseppe Ragusa</w:t>
+            <w:proofErr w:type="spellStart"/>
+            <w:r>
+              <w:t>Guiseppe</w:t>
+            </w:r>
+            <w:proofErr w:type="spellEnd"/>
+            <w:r>
+              <w:t xml:space="preserve"> Ragusa</w:t>
             </w:r>
           </w:p>
         </w:tc>
@@ -1658,8 +1691,6 @@
             <w:r>
               <w:t>Revising Wireframes</w:t>
             </w:r>
-            <w:bookmarkStart w:id="5" w:name="_GoBack"/>
-            <w:bookmarkEnd w:id="5"/>
           </w:p>
           <w:p>
             <w:pPr>
@@ -1780,8 +1811,18 @@
                 <w:szCs w:val="19"/>
                 <w:lang w:val="en-GB"/>
               </w:rPr>
-              <w:t xml:space="preserve"> Giuseppe.Ragusa@georgebrown</w:t>
-            </w:r>
+              <w:t xml:space="preserve"> </w:t>
+            </w:r>
+            <w:proofErr w:type="spellStart"/>
+            <w:r>
+              <w:rPr>
+                <w:sz w:val="19"/>
+                <w:szCs w:val="19"/>
+                <w:lang w:val="en-GB"/>
+              </w:rPr>
+              <w:t>Giuseppe.Ragusa@georgebrown</w:t>
+            </w:r>
+            <w:proofErr w:type="spellEnd"/>
           </w:p>
         </w:tc>
         <w:tc>

</xml_diff>